<commit_message>
updated deep learning notes
</commit_message>
<xml_diff>
--- a/deep learning notes.docx
+++ b/deep learning notes.docx
@@ -75,6 +75,7 @@
           <w:p>
             <w:pPr>
               <w:pStyle w:val="Heading2"/>
+              <w:outlineLvl w:val="1"/>
             </w:pPr>
             <w:r>
               <w:t>Deep Learning</w:t>
@@ -88,6 +89,7 @@
           <w:p>
             <w:pPr>
               <w:pStyle w:val="Heading2"/>
+              <w:outlineLvl w:val="1"/>
             </w:pPr>
             <w:r>
               <w:t>Machine Learning</w:t>
@@ -382,12 +384,7 @@
         <w:pStyle w:val="Heading1"/>
       </w:pPr>
       <w:r>
-        <w:t xml:space="preserve">What is Neuron and Neural </w:t>
-      </w:r>
-      <w:bookmarkStart w:id="0" w:name="_GoBack"/>
-      <w:bookmarkEnd w:id="0"/>
-      <w:r>
-        <w:t>Networks, Types of Deep lear</w:t>
+        <w:t>What is Neuron and Neural Networks, Types of Deep lear</w:t>
       </w:r>
       <w:r>
         <w:t>n</w:t>
@@ -442,13 +439,7 @@
         <w:pStyle w:val="ListParagraph"/>
       </w:pPr>
       <w:r>
-        <w:t>A neural network is a</w:t>
-      </w:r>
-      <w:r>
-        <w:t xml:space="preserve"> machine learning model inspired by the human brain, using interconnected nodes (neurons) to process data and learn pattern</w:t>
-      </w:r>
-      <w:r>
-        <w:t>s.</w:t>
+        <w:t>A neural network is a machine learning model inspired by the human brain, using interconnected nodes (neurons) to process data and learn patterns.</w:t>
       </w:r>
     </w:p>
     <w:p>
@@ -474,7 +465,13 @@
         <w:rPr>
           <w:b/>
         </w:rPr>
-        <w:t>Perception</w:t>
+        <w:t>Perceptr</w:t>
+      </w:r>
+      <w:r>
+        <w:rPr>
+          <w:b/>
+        </w:rPr>
+        <w:t>on</w:t>
       </w:r>
     </w:p>
     <w:p>
@@ -591,6 +588,512 @@
         </w:rPr>
         <w:t>Long Short-Term Memory Networks</w:t>
       </w:r>
+    </w:p>
+    <w:p>
+      <w:pPr>
+        <w:pStyle w:val="Heading1"/>
+      </w:pPr>
+      <w:r>
+        <w:t>Single Layer Perceptr</w:t>
+      </w:r>
+      <w:r>
+        <w:t>on</w:t>
+      </w:r>
+    </w:p>
+    <w:p>
+      <w:r>
+        <w:t>A single-layer perceptron is a fundamental building block in deep learning, representing the simplest form of a neural network. It consists of a single layer of neurons that receive inputs, perform a weighted sum, and apply an activation function to produce an output. This output is typically a binary classification (0 or 1) or a continuous value</w:t>
+      </w:r>
+      <w:r>
+        <w:t>.</w:t>
+      </w:r>
+    </w:p>
+    <w:p>
+      <w:pPr>
+        <w:pStyle w:val="Heading1"/>
+      </w:pPr>
+      <w:r>
+        <w:t>Perceptron Work</w:t>
+      </w:r>
+    </w:p>
+    <w:p>
+      <w:pPr>
+        <w:spacing w:after="0"/>
+      </w:pPr>
+      <w:proofErr w:type="gramStart"/>
+      <w:r>
+        <w:t>dataset  =</w:t>
+      </w:r>
+      <w:proofErr w:type="gramEnd"/>
+      <w:r>
+        <w:t xml:space="preserve"> </w:t>
+      </w:r>
+      <w:proofErr w:type="spellStart"/>
+      <w:r>
+        <w:t>pd.read_csv</w:t>
+      </w:r>
+      <w:proofErr w:type="spellEnd"/>
+      <w:r>
+        <w:t>("preceptron_customer_purchase_dataset.csv")</w:t>
+      </w:r>
+    </w:p>
+    <w:p>
+      <w:pPr>
+        <w:spacing w:after="0"/>
+      </w:pPr>
+      <w:proofErr w:type="spellStart"/>
+      <w:proofErr w:type="gramStart"/>
+      <w:r>
+        <w:t>dataset.head</w:t>
+      </w:r>
+      <w:proofErr w:type="spellEnd"/>
+      <w:r>
+        <w:t>(</w:t>
+      </w:r>
+      <w:proofErr w:type="gramEnd"/>
+      <w:r>
+        <w:t>3)</w:t>
+      </w:r>
+    </w:p>
+    <w:p>
+      <w:pPr>
+        <w:spacing w:after="0"/>
+      </w:pPr>
+      <w:proofErr w:type="spellStart"/>
+      <w:proofErr w:type="gramStart"/>
+      <w:r>
+        <w:t>plt.figure</w:t>
+      </w:r>
+      <w:proofErr w:type="spellEnd"/>
+      <w:r>
+        <w:t>(</w:t>
+      </w:r>
+      <w:proofErr w:type="spellStart"/>
+      <w:proofErr w:type="gramEnd"/>
+      <w:r>
+        <w:t>figsize</w:t>
+      </w:r>
+      <w:proofErr w:type="spellEnd"/>
+      <w:r>
+        <w:t>=(4,3))</w:t>
+      </w:r>
+    </w:p>
+    <w:p>
+      <w:pPr>
+        <w:spacing w:after="0"/>
+      </w:pPr>
+      <w:proofErr w:type="spellStart"/>
+      <w:r>
+        <w:t>sns.scatterplot</w:t>
+      </w:r>
+      <w:proofErr w:type="spellEnd"/>
+      <w:r>
+        <w:t>(x="Age", y="</w:t>
+      </w:r>
+      <w:proofErr w:type="spellStart"/>
+      <w:r>
+        <w:t>AdClicks</w:t>
+      </w:r>
+      <w:proofErr w:type="spellEnd"/>
+      <w:r>
+        <w:t>", data=dataset, hue="Purchase")</w:t>
+      </w:r>
+    </w:p>
+    <w:p>
+      <w:pPr>
+        <w:spacing w:after="0"/>
+      </w:pPr>
+      <w:proofErr w:type="spellStart"/>
+      <w:proofErr w:type="gramStart"/>
+      <w:r>
+        <w:t>plt.show</w:t>
+      </w:r>
+      <w:proofErr w:type="spellEnd"/>
+      <w:r>
+        <w:t>()</w:t>
+      </w:r>
+      <w:proofErr w:type="gramEnd"/>
+    </w:p>
+    <w:p>
+      <w:pPr>
+        <w:spacing w:after="0"/>
+      </w:pPr>
+      <w:r>
+        <w:t xml:space="preserve">x = </w:t>
+      </w:r>
+      <w:proofErr w:type="spellStart"/>
+      <w:proofErr w:type="gramStart"/>
+      <w:r>
+        <w:t>dataset.iloc</w:t>
+      </w:r>
+      <w:proofErr w:type="spellEnd"/>
+      <w:r>
+        <w:t>[</w:t>
+      </w:r>
+      <w:proofErr w:type="gramEnd"/>
+      <w:r>
+        <w:t>:,:-1]</w:t>
+      </w:r>
+    </w:p>
+    <w:p>
+      <w:pPr>
+        <w:spacing w:after="0"/>
+      </w:pPr>
+      <w:r>
+        <w:t xml:space="preserve">y = </w:t>
+      </w:r>
+      <w:proofErr w:type="gramStart"/>
+      <w:r>
+        <w:t>dataset[</w:t>
+      </w:r>
+      <w:proofErr w:type="gramEnd"/>
+      <w:r>
+        <w:t>"Purchase"]</w:t>
+      </w:r>
+    </w:p>
+    <w:p>
+      <w:pPr>
+        <w:spacing w:after="0"/>
+      </w:pPr>
+      <w:proofErr w:type="gramStart"/>
+      <w:r>
+        <w:t>from</w:t>
+      </w:r>
+      <w:proofErr w:type="gramEnd"/>
+      <w:r>
+        <w:t xml:space="preserve"> </w:t>
+      </w:r>
+      <w:proofErr w:type="spellStart"/>
+      <w:r>
+        <w:t>sklearn.model_selection</w:t>
+      </w:r>
+      <w:proofErr w:type="spellEnd"/>
+      <w:r>
+        <w:t xml:space="preserve"> import </w:t>
+      </w:r>
+      <w:proofErr w:type="spellStart"/>
+      <w:r>
+        <w:t>train_test_split</w:t>
+      </w:r>
+      <w:proofErr w:type="spellEnd"/>
+    </w:p>
+    <w:p>
+      <w:pPr>
+        <w:spacing w:after="0"/>
+      </w:pPr>
+      <w:proofErr w:type="spellStart"/>
+      <w:r>
+        <w:t>x_train</w:t>
+      </w:r>
+      <w:proofErr w:type="spellEnd"/>
+      <w:r>
+        <w:t xml:space="preserve">, </w:t>
+      </w:r>
+      <w:proofErr w:type="spellStart"/>
+      <w:r>
+        <w:t>x_test</w:t>
+      </w:r>
+      <w:proofErr w:type="spellEnd"/>
+      <w:r>
+        <w:t xml:space="preserve">, </w:t>
+      </w:r>
+      <w:proofErr w:type="spellStart"/>
+      <w:r>
+        <w:t>y_train</w:t>
+      </w:r>
+      <w:proofErr w:type="spellEnd"/>
+      <w:r>
+        <w:t xml:space="preserve">, </w:t>
+      </w:r>
+      <w:proofErr w:type="spellStart"/>
+      <w:r>
+        <w:t>y_test</w:t>
+      </w:r>
+      <w:proofErr w:type="spellEnd"/>
+      <w:r>
+        <w:t xml:space="preserve"> = </w:t>
+      </w:r>
+      <w:proofErr w:type="spellStart"/>
+      <w:r>
+        <w:t>train_test_split</w:t>
+      </w:r>
+      <w:proofErr w:type="spellEnd"/>
+      <w:r>
+        <w:t xml:space="preserve">(x, y, </w:t>
+      </w:r>
+      <w:proofErr w:type="spellStart"/>
+      <w:r>
+        <w:t>test_size</w:t>
+      </w:r>
+      <w:proofErr w:type="spellEnd"/>
+      <w:r>
+        <w:t xml:space="preserve">=0.2, </w:t>
+      </w:r>
+      <w:proofErr w:type="spellStart"/>
+      <w:r>
+        <w:t>random_state</w:t>
+      </w:r>
+      <w:proofErr w:type="spellEnd"/>
+      <w:r>
+        <w:t>=42)</w:t>
+      </w:r>
+    </w:p>
+    <w:p>
+      <w:pPr>
+        <w:spacing w:after="0"/>
+      </w:pPr>
+      <w:proofErr w:type="gramStart"/>
+      <w:r>
+        <w:t>from</w:t>
+      </w:r>
+      <w:proofErr w:type="gramEnd"/>
+      <w:r>
+        <w:t xml:space="preserve"> </w:t>
+      </w:r>
+      <w:proofErr w:type="spellStart"/>
+      <w:r>
+        <w:t>sklearn.linear_model</w:t>
+      </w:r>
+      <w:proofErr w:type="spellEnd"/>
+      <w:r>
+        <w:t xml:space="preserve"> import Perceptron</w:t>
+      </w:r>
+    </w:p>
+    <w:p>
+      <w:pPr>
+        <w:spacing w:after="0"/>
+      </w:pPr>
+      <w:proofErr w:type="spellStart"/>
+      <w:proofErr w:type="gramStart"/>
+      <w:r>
+        <w:t>pr</w:t>
+      </w:r>
+      <w:proofErr w:type="spellEnd"/>
+      <w:proofErr w:type="gramEnd"/>
+      <w:r>
+        <w:t xml:space="preserve"> = Perceptron()</w:t>
+      </w:r>
+      <w:r>
+        <w:tab/>
+        <w:t># alpha=0.01</w:t>
+      </w:r>
+    </w:p>
+    <w:p>
+      <w:pPr>
+        <w:spacing w:after="0"/>
+      </w:pPr>
+      <w:proofErr w:type="spellStart"/>
+      <w:proofErr w:type="gramStart"/>
+      <w:r>
+        <w:t>pr.fit</w:t>
+      </w:r>
+      <w:proofErr w:type="spellEnd"/>
+      <w:r>
+        <w:t>(</w:t>
+      </w:r>
+      <w:proofErr w:type="spellStart"/>
+      <w:proofErr w:type="gramEnd"/>
+      <w:r>
+        <w:t>x_train</w:t>
+      </w:r>
+      <w:proofErr w:type="spellEnd"/>
+      <w:r>
+        <w:t xml:space="preserve">, </w:t>
+      </w:r>
+      <w:proofErr w:type="spellStart"/>
+      <w:r>
+        <w:t>y_train</w:t>
+      </w:r>
+      <w:proofErr w:type="spellEnd"/>
+      <w:r>
+        <w:t>)</w:t>
+      </w:r>
+      <w:bookmarkStart w:id="0" w:name="_GoBack"/>
+      <w:bookmarkEnd w:id="0"/>
+    </w:p>
+    <w:p>
+      <w:pPr>
+        <w:spacing w:after="0"/>
+      </w:pPr>
+      <w:proofErr w:type="spellStart"/>
+      <w:proofErr w:type="gramStart"/>
+      <w:r>
+        <w:t>pr.score</w:t>
+      </w:r>
+      <w:proofErr w:type="spellEnd"/>
+      <w:r>
+        <w:t>(</w:t>
+      </w:r>
+      <w:proofErr w:type="spellStart"/>
+      <w:proofErr w:type="gramEnd"/>
+      <w:r>
+        <w:t>x_train</w:t>
+      </w:r>
+      <w:proofErr w:type="spellEnd"/>
+      <w:r>
+        <w:t xml:space="preserve">, </w:t>
+      </w:r>
+      <w:proofErr w:type="spellStart"/>
+      <w:r>
+        <w:t>y_train</w:t>
+      </w:r>
+      <w:proofErr w:type="spellEnd"/>
+      <w:r>
+        <w:t xml:space="preserve">)*100, </w:t>
+      </w:r>
+      <w:proofErr w:type="spellStart"/>
+      <w:r>
+        <w:t>pr.score</w:t>
+      </w:r>
+      <w:proofErr w:type="spellEnd"/>
+      <w:r>
+        <w:t>(</w:t>
+      </w:r>
+      <w:proofErr w:type="spellStart"/>
+      <w:r>
+        <w:t>x_test</w:t>
+      </w:r>
+      <w:proofErr w:type="spellEnd"/>
+      <w:r>
+        <w:t xml:space="preserve">, </w:t>
+      </w:r>
+      <w:proofErr w:type="spellStart"/>
+      <w:r>
+        <w:t>y_test</w:t>
+      </w:r>
+      <w:proofErr w:type="spellEnd"/>
+      <w:r>
+        <w:t>)*100</w:t>
+      </w:r>
+    </w:p>
+    <w:p>
+      <w:pPr>
+        <w:spacing w:after="0"/>
+      </w:pPr>
+      <w:proofErr w:type="gramStart"/>
+      <w:r>
+        <w:t>from</w:t>
+      </w:r>
+      <w:proofErr w:type="gramEnd"/>
+      <w:r>
+        <w:t xml:space="preserve"> </w:t>
+      </w:r>
+      <w:proofErr w:type="spellStart"/>
+      <w:r>
+        <w:t>mlxtend.plotting</w:t>
+      </w:r>
+      <w:proofErr w:type="spellEnd"/>
+      <w:r>
+        <w:t xml:space="preserve"> import </w:t>
+      </w:r>
+      <w:proofErr w:type="spellStart"/>
+      <w:r>
+        <w:t>plot_decision_regions</w:t>
+      </w:r>
+      <w:proofErr w:type="spellEnd"/>
+    </w:p>
+    <w:p>
+      <w:pPr>
+        <w:spacing w:after="0"/>
+      </w:pPr>
+      <w:proofErr w:type="spellStart"/>
+      <w:proofErr w:type="gramStart"/>
+      <w:r>
+        <w:t>plt.figure</w:t>
+      </w:r>
+      <w:proofErr w:type="spellEnd"/>
+      <w:r>
+        <w:t>(</w:t>
+      </w:r>
+      <w:proofErr w:type="spellStart"/>
+      <w:proofErr w:type="gramEnd"/>
+      <w:r>
+        <w:t>figsize</w:t>
+      </w:r>
+      <w:proofErr w:type="spellEnd"/>
+      <w:r>
+        <w:t>=(4,3))</w:t>
+      </w:r>
+    </w:p>
+    <w:p>
+      <w:pPr>
+        <w:spacing w:after="0"/>
+      </w:pPr>
+      <w:proofErr w:type="spellStart"/>
+      <w:r>
+        <w:t>plot_decision_</w:t>
+      </w:r>
+      <w:proofErr w:type="gramStart"/>
+      <w:r>
+        <w:t>regions</w:t>
+      </w:r>
+      <w:proofErr w:type="spellEnd"/>
+      <w:r>
+        <w:t>(</w:t>
+      </w:r>
+      <w:proofErr w:type="spellStart"/>
+      <w:proofErr w:type="gramEnd"/>
+      <w:r>
+        <w:t>x.to_numpy</w:t>
+      </w:r>
+      <w:proofErr w:type="spellEnd"/>
+      <w:r>
+        <w:t>(),</w:t>
+      </w:r>
+      <w:proofErr w:type="spellStart"/>
+      <w:r>
+        <w:t>y.to_numpy</w:t>
+      </w:r>
+      <w:proofErr w:type="spellEnd"/>
+      <w:r>
+        <w:t>(),</w:t>
+      </w:r>
+      <w:proofErr w:type="spellStart"/>
+      <w:r>
+        <w:t>clf</w:t>
+      </w:r>
+      <w:proofErr w:type="spellEnd"/>
+      <w:r>
+        <w:t>=</w:t>
+      </w:r>
+      <w:proofErr w:type="spellStart"/>
+      <w:r>
+        <w:t>pr</w:t>
+      </w:r>
+      <w:proofErr w:type="spellEnd"/>
+      <w:r>
+        <w:t>)</w:t>
+      </w:r>
+    </w:p>
+    <w:p>
+      <w:pPr>
+        <w:spacing w:after="0"/>
+      </w:pPr>
+      <w:proofErr w:type="spellStart"/>
+      <w:proofErr w:type="gramStart"/>
+      <w:r>
+        <w:t>plt.show</w:t>
+      </w:r>
+      <w:proofErr w:type="spellEnd"/>
+      <w:r>
+        <w:t>(</w:t>
+      </w:r>
+      <w:proofErr w:type="gramEnd"/>
+      <w:r>
+        <w:t>)</w:t>
+      </w:r>
+      <w:r>
+        <w:br w:type="page"/>
+      </w:r>
+    </w:p>
+    <w:p/>
+    <w:p/>
+    <w:p>
+      <w:pPr>
+        <w:rPr>
+          <w:b/>
+        </w:rPr>
+      </w:pPr>
     </w:p>
     <w:sectPr>
       <w:pgSz w:w="12240" w:h="15840"/>

</xml_diff>